<commit_message>
updating readme for each SP
</commit_message>
<xml_diff>
--- a/marksheets/sp5-portfolio-marksheet.docx
+++ b/marksheets/sp5-portfolio-marksheet.docx
@@ -3111,7 +3111,14 @@
                 <w:rFonts w:ascii="Arial" w:hAnsi="Arial" w:cs="Arial"/>
                 <w:sz w:val="22"/>
               </w:rPr>
-              <w:t>Parallel designs</w:t>
+              <w:t>Page</w:t>
+            </w:r>
+            <w:r>
+              <w:rPr>
+                <w:rFonts w:ascii="Arial" w:hAnsi="Arial" w:cs="Arial"/>
+                <w:sz w:val="22"/>
+              </w:rPr>
+              <w:t xml:space="preserve"> design</w:t>
             </w:r>
           </w:p>
         </w:tc>
@@ -3361,15 +3368,7 @@
                 <w:color w:val="FF0000"/>
                 <w:sz w:val="22"/>
               </w:rPr>
-              <w:t>4</w:t>
-            </w:r>
-            <w:r>
-              <w:rPr>
-                <w:rFonts w:ascii="Arial" w:hAnsi="Arial" w:cs="Arial"/>
-                <w:color w:val="FF0000"/>
-                <w:sz w:val="22"/>
-              </w:rPr>
-              <w:t xml:space="preserve"> </w:t>
+              <w:t xml:space="preserve">4 </w:t>
             </w:r>
             <w:r>
               <w:rPr>
@@ -3592,15 +3591,7 @@
                 <w:color w:val="FF0000"/>
                 <w:sz w:val="22"/>
               </w:rPr>
-              <w:t>4</w:t>
-            </w:r>
-            <w:r>
-              <w:rPr>
-                <w:rFonts w:ascii="Arial" w:hAnsi="Arial" w:cs="Arial"/>
-                <w:color w:val="FF0000"/>
-                <w:sz w:val="22"/>
-              </w:rPr>
-              <w:t xml:space="preserve"> </w:t>
+              <w:t xml:space="preserve">4 </w:t>
             </w:r>
             <w:r>
               <w:rPr>

</xml_diff>